<commit_message>
Update to Hands on Exercise 5
</commit_message>
<xml_diff>
--- a/_site/Take-home_Ex/Take-home_Ex01P2/Take-home_Ex01P2.docx
+++ b/_site/Take-home_Ex/Take-home_Ex01P2/Take-home_Ex01P2.docx
@@ -3758,7 +3758,7 @@
         <w:rPr>
           <w:rStyle w:val="DecValTok"/>
         </w:rPr>
-        <w:t xml:space="preserve">315000</w:t>
+        <w:t xml:space="preserve">325000</w:t>
       </w:r>
       <w:r>
         <w:rPr>
@@ -3839,7 +3839,7 @@
         <w:rPr>
           <w:rStyle w:val="DecValTok"/>
         </w:rPr>
-        <w:t xml:space="preserve">315000</w:t>
+        <w:t xml:space="preserve">325000</w:t>
       </w:r>
       <w:r>
         <w:rPr>

</xml_diff>